<commit_message>
changes in requirements according to client needs
</commit_message>
<xml_diff>
--- a/Doc/Proyecto de Sistemas intensivos en Datos l.docx
+++ b/Doc/Proyecto de Sistemas intensivos en Datos l.docx
@@ -2531,12 +2531,21 @@
         </w:rPr>
         <w:t xml:space="preserve"> </w:t>
       </w:r>
+      <w:proofErr w:type="spellStart"/>
       <w:r>
         <w:rPr>
           <w:sz w:val="24"/>
           <w:lang w:val="en-GB"/>
         </w:rPr>
-        <w:t>s.f.)</w:t>
+        <w:t>s.f.</w:t>
+      </w:r>
+      <w:proofErr w:type="spellEnd"/>
+      <w:r>
+        <w:rPr>
+          <w:sz w:val="24"/>
+          <w:lang w:val="en-GB"/>
+        </w:rPr>
+        <w:t>)</w:t>
       </w:r>
       <w:r>
         <w:rPr>
@@ -5730,6 +5739,9 @@
       </w:r>
       <w:r>
         <w:t>enfermedades preexistentes.</w:t>
+      </w:r>
+      <w:r>
+        <w:t xml:space="preserve"> Se ha definido los siguientes estados para definir la salud de los trabajadores: apto sin restricciones, apto con restricciones, no apto para trabajar, en reubicación laboral, con recomendaciones medicas. </w:t>
       </w:r>
     </w:p>
     <w:p>
@@ -20689,6 +20701,7 @@
   <w:style w:type="character" w:default="1" w:styleId="DefaultParagraphFont">
     <w:name w:val="Default Paragraph Font"/>
     <w:uiPriority w:val="1"/>
+    <w:semiHidden/>
     <w:unhideWhenUsed/>
   </w:style>
   <w:style w:type="table" w:default="1" w:styleId="TableNormal">

</xml_diff>

<commit_message>
little specification at the end of the case of study file, now it specifies if the problem is original
</commit_message>
<xml_diff>
--- a/Doc/Proyecto de Sistemas intensivos en Datos l.docx
+++ b/Doc/Proyecto de Sistemas intensivos en Datos l.docx
@@ -77,27 +77,27 @@
     </w:p>
     <w:p>
       <w:pPr>
-        <w:pStyle w:val="BodyText"/>
-      </w:pPr>
-    </w:p>
-    <w:p>
-      <w:pPr>
-        <w:pStyle w:val="BodyText"/>
-      </w:pPr>
-    </w:p>
-    <w:p>
-      <w:pPr>
-        <w:pStyle w:val="BodyText"/>
-      </w:pPr>
-    </w:p>
-    <w:p>
-      <w:pPr>
-        <w:pStyle w:val="BodyText"/>
-      </w:pPr>
-    </w:p>
-    <w:p>
-      <w:pPr>
-        <w:pStyle w:val="BodyText"/>
+        <w:pStyle w:val="Textoindependiente"/>
+      </w:pPr>
+    </w:p>
+    <w:p>
+      <w:pPr>
+        <w:pStyle w:val="Textoindependiente"/>
+      </w:pPr>
+    </w:p>
+    <w:p>
+      <w:pPr>
+        <w:pStyle w:val="Textoindependiente"/>
+      </w:pPr>
+    </w:p>
+    <w:p>
+      <w:pPr>
+        <w:pStyle w:val="Textoindependiente"/>
+      </w:pPr>
+    </w:p>
+    <w:p>
+      <w:pPr>
+        <w:pStyle w:val="Textoindependiente"/>
         <w:spacing w:before="5"/>
         <w:rPr>
           <w:sz w:val="29"/>
@@ -115,12 +115,12 @@
     </w:p>
     <w:p>
       <w:pPr>
-        <w:pStyle w:val="BodyText"/>
-      </w:pPr>
-    </w:p>
-    <w:p>
-      <w:pPr>
-        <w:pStyle w:val="BodyText"/>
+        <w:pStyle w:val="Textoindependiente"/>
+      </w:pPr>
+    </w:p>
+    <w:p>
+      <w:pPr>
+        <w:pStyle w:val="Textoindependiente"/>
         <w:spacing w:before="6"/>
         <w:rPr>
           <w:sz w:val="27"/>
@@ -219,22 +219,22 @@
     </w:p>
     <w:p>
       <w:pPr>
-        <w:pStyle w:val="BodyText"/>
-      </w:pPr>
-    </w:p>
-    <w:p>
-      <w:pPr>
-        <w:pStyle w:val="BodyText"/>
-      </w:pPr>
-    </w:p>
-    <w:p>
-      <w:pPr>
-        <w:pStyle w:val="BodyText"/>
-      </w:pPr>
-    </w:p>
-    <w:p>
-      <w:pPr>
-        <w:pStyle w:val="BodyText"/>
+        <w:pStyle w:val="Textoindependiente"/>
+      </w:pPr>
+    </w:p>
+    <w:p>
+      <w:pPr>
+        <w:pStyle w:val="Textoindependiente"/>
+      </w:pPr>
+    </w:p>
+    <w:p>
+      <w:pPr>
+        <w:pStyle w:val="Textoindependiente"/>
+      </w:pPr>
+    </w:p>
+    <w:p>
+      <w:pPr>
+        <w:pStyle w:val="Textoindependiente"/>
       </w:pPr>
     </w:p>
     <w:p>
@@ -295,22 +295,22 @@
     </w:p>
     <w:p>
       <w:pPr>
-        <w:pStyle w:val="BodyText"/>
-      </w:pPr>
-    </w:p>
-    <w:p>
-      <w:pPr>
-        <w:pStyle w:val="BodyText"/>
-      </w:pPr>
-    </w:p>
-    <w:p>
-      <w:pPr>
-        <w:pStyle w:val="BodyText"/>
-      </w:pPr>
-    </w:p>
-    <w:p>
-      <w:pPr>
-        <w:pStyle w:val="BodyText"/>
+        <w:pStyle w:val="Textoindependiente"/>
+      </w:pPr>
+    </w:p>
+    <w:p>
+      <w:pPr>
+        <w:pStyle w:val="Textoindependiente"/>
+      </w:pPr>
+    </w:p>
+    <w:p>
+      <w:pPr>
+        <w:pStyle w:val="Textoindependiente"/>
+      </w:pPr>
+    </w:p>
+    <w:p>
+      <w:pPr>
+        <w:pStyle w:val="Textoindependiente"/>
       </w:pPr>
     </w:p>
     <w:p>
@@ -369,47 +369,47 @@
     </w:p>
     <w:p>
       <w:pPr>
-        <w:pStyle w:val="BodyText"/>
-      </w:pPr>
-    </w:p>
-    <w:p>
-      <w:pPr>
-        <w:pStyle w:val="BodyText"/>
-      </w:pPr>
-    </w:p>
-    <w:p>
-      <w:pPr>
-        <w:pStyle w:val="BodyText"/>
-      </w:pPr>
-    </w:p>
-    <w:p>
-      <w:pPr>
-        <w:pStyle w:val="BodyText"/>
-      </w:pPr>
-    </w:p>
-    <w:p>
-      <w:pPr>
-        <w:pStyle w:val="BodyText"/>
-      </w:pPr>
-    </w:p>
-    <w:p>
-      <w:pPr>
-        <w:pStyle w:val="BodyText"/>
-      </w:pPr>
-    </w:p>
-    <w:p>
-      <w:pPr>
-        <w:pStyle w:val="BodyText"/>
-      </w:pPr>
-    </w:p>
-    <w:p>
-      <w:pPr>
-        <w:pStyle w:val="BodyText"/>
-      </w:pPr>
-    </w:p>
-    <w:p>
-      <w:pPr>
-        <w:pStyle w:val="BodyText"/>
+        <w:pStyle w:val="Textoindependiente"/>
+      </w:pPr>
+    </w:p>
+    <w:p>
+      <w:pPr>
+        <w:pStyle w:val="Textoindependiente"/>
+      </w:pPr>
+    </w:p>
+    <w:p>
+      <w:pPr>
+        <w:pStyle w:val="Textoindependiente"/>
+      </w:pPr>
+    </w:p>
+    <w:p>
+      <w:pPr>
+        <w:pStyle w:val="Textoindependiente"/>
+      </w:pPr>
+    </w:p>
+    <w:p>
+      <w:pPr>
+        <w:pStyle w:val="Textoindependiente"/>
+      </w:pPr>
+    </w:p>
+    <w:p>
+      <w:pPr>
+        <w:pStyle w:val="Textoindependiente"/>
+      </w:pPr>
+    </w:p>
+    <w:p>
+      <w:pPr>
+        <w:pStyle w:val="Textoindependiente"/>
+      </w:pPr>
+    </w:p>
+    <w:p>
+      <w:pPr>
+        <w:pStyle w:val="Textoindependiente"/>
+      </w:pPr>
+    </w:p>
+    <w:p>
+      <w:pPr>
+        <w:pStyle w:val="Textoindependiente"/>
         <w:spacing w:before="6"/>
         <w:rPr>
           <w:sz w:val="19"/>
@@ -572,7 +572,7 @@
     </w:p>
     <w:p>
       <w:pPr>
-        <w:pStyle w:val="Heading3"/>
+        <w:pStyle w:val="Ttulo3"/>
       </w:pPr>
       <w:bookmarkStart w:id="0" w:name="Tabla_de_Contenido"/>
       <w:bookmarkStart w:id="1" w:name="_bookmark0"/>
@@ -623,7 +623,7 @@
       <w:sdtContent>
         <w:p>
           <w:pPr>
-            <w:pStyle w:val="TOC1"/>
+            <w:pStyle w:val="TDC1"/>
             <w:tabs>
               <w:tab w:val="right" w:leader="dot" w:pos="8940"/>
             </w:tabs>
@@ -660,7 +660,7 @@
         </w:p>
         <w:p>
           <w:pPr>
-            <w:pStyle w:val="TOC1"/>
+            <w:pStyle w:val="TDC1"/>
             <w:numPr>
               <w:ilvl w:val="0"/>
               <w:numId w:val="10"/>
@@ -683,7 +683,7 @@
         </w:p>
         <w:p>
           <w:pPr>
-            <w:pStyle w:val="TOC2"/>
+            <w:pStyle w:val="TDC2"/>
             <w:numPr>
               <w:ilvl w:val="1"/>
               <w:numId w:val="10"/>
@@ -725,7 +725,7 @@
         </w:p>
         <w:p>
           <w:pPr>
-            <w:pStyle w:val="TOC1"/>
+            <w:pStyle w:val="TDC1"/>
             <w:numPr>
               <w:ilvl w:val="1"/>
               <w:numId w:val="10"/>
@@ -776,7 +776,7 @@
         </w:p>
         <w:p>
           <w:pPr>
-            <w:pStyle w:val="TOC1"/>
+            <w:pStyle w:val="TDC1"/>
             <w:numPr>
               <w:ilvl w:val="0"/>
               <w:numId w:val="10"/>
@@ -826,7 +826,7 @@
         </w:p>
         <w:p>
           <w:pPr>
-            <w:pStyle w:val="TOC2"/>
+            <w:pStyle w:val="TDC2"/>
             <w:numPr>
               <w:ilvl w:val="1"/>
               <w:numId w:val="10"/>
@@ -886,7 +886,7 @@
         </w:p>
         <w:p>
           <w:pPr>
-            <w:pStyle w:val="TOC1"/>
+            <w:pStyle w:val="TDC1"/>
             <w:numPr>
               <w:ilvl w:val="1"/>
               <w:numId w:val="10"/>
@@ -946,7 +946,7 @@
         </w:p>
         <w:p>
           <w:pPr>
-            <w:pStyle w:val="TOC1"/>
+            <w:pStyle w:val="TDC1"/>
             <w:numPr>
               <w:ilvl w:val="0"/>
               <w:numId w:val="10"/>
@@ -959,6 +959,7 @@
             <w:ind w:hanging="217"/>
           </w:pPr>
           <w:hyperlink w:anchor="_bookmark7" w:history="1">
+            <w:proofErr w:type="gramStart"/>
             <w:r>
               <w:t>Importancia</w:t>
             </w:r>
@@ -1007,6 +1008,7 @@
             <w:r>
               <w:t>Resolver</w:t>
             </w:r>
+            <w:proofErr w:type="gramEnd"/>
             <w:r>
               <w:tab/>
               <w:t>10</w:t>
@@ -1015,7 +1017,7 @@
         </w:p>
         <w:p>
           <w:pPr>
-            <w:pStyle w:val="TOC1"/>
+            <w:pStyle w:val="TDC1"/>
             <w:numPr>
               <w:ilvl w:val="0"/>
               <w:numId w:val="10"/>
@@ -1065,7 +1067,7 @@
         </w:p>
         <w:p>
           <w:pPr>
-            <w:pStyle w:val="TOC1"/>
+            <w:pStyle w:val="TDC1"/>
             <w:numPr>
               <w:ilvl w:val="0"/>
               <w:numId w:val="10"/>
@@ -1098,7 +1100,7 @@
         </w:p>
         <w:p>
           <w:pPr>
-            <w:pStyle w:val="TOC1"/>
+            <w:pStyle w:val="TDC1"/>
             <w:tabs>
               <w:tab w:val="right" w:leader="dot" w:pos="8934"/>
             </w:tabs>
@@ -1127,7 +1129,7 @@
     </w:p>
     <w:p>
       <w:pPr>
-        <w:pStyle w:val="Heading1"/>
+        <w:pStyle w:val="Ttulo1"/>
         <w:numPr>
           <w:ilvl w:val="0"/>
           <w:numId w:val="9"/>
@@ -1150,7 +1152,7 @@
     </w:p>
     <w:p>
       <w:pPr>
-        <w:pStyle w:val="BodyText"/>
+        <w:pStyle w:val="Textoindependiente"/>
         <w:rPr>
           <w:b/>
           <w:sz w:val="39"/>
@@ -1159,7 +1161,7 @@
     </w:p>
     <w:p>
       <w:pPr>
-        <w:pStyle w:val="BodyText"/>
+        <w:pStyle w:val="Textoindependiente"/>
         <w:spacing w:line="249" w:lineRule="auto"/>
         <w:ind w:left="100" w:right="122"/>
         <w:jc w:val="both"/>
@@ -1602,7 +1604,7 @@
     </w:p>
     <w:p>
       <w:pPr>
-        <w:pStyle w:val="BodyText"/>
+        <w:pStyle w:val="Textoindependiente"/>
         <w:spacing w:before="159" w:line="249" w:lineRule="auto"/>
         <w:ind w:left="100" w:right="121"/>
         <w:jc w:val="both"/>
@@ -1859,7 +1861,7 @@
     </w:p>
     <w:p>
       <w:pPr>
-        <w:pStyle w:val="BodyText"/>
+        <w:pStyle w:val="Textoindependiente"/>
         <w:rPr>
           <w:sz w:val="26"/>
         </w:rPr>
@@ -1867,7 +1869,7 @@
     </w:p>
     <w:p>
       <w:pPr>
-        <w:pStyle w:val="BodyText"/>
+        <w:pStyle w:val="Textoindependiente"/>
         <w:spacing w:before="5"/>
         <w:rPr>
           <w:sz w:val="26"/>
@@ -1876,7 +1878,7 @@
     </w:p>
     <w:p>
       <w:pPr>
-        <w:pStyle w:val="Heading2"/>
+        <w:pStyle w:val="Ttulo2"/>
         <w:numPr>
           <w:ilvl w:val="1"/>
           <w:numId w:val="9"/>
@@ -1941,7 +1943,7 @@
     </w:p>
     <w:p>
       <w:pPr>
-        <w:pStyle w:val="BodyText"/>
+        <w:pStyle w:val="Textoindependiente"/>
         <w:spacing w:before="1"/>
         <w:rPr>
           <w:b/>
@@ -2514,6 +2516,7 @@
         </w:rPr>
         <w:t xml:space="preserve"> </w:t>
       </w:r>
+      <w:proofErr w:type="gramStart"/>
       <w:r>
         <w:rPr>
           <w:i/>
@@ -2522,6 +2525,7 @@
         </w:rPr>
         <w:t>database?,</w:t>
       </w:r>
+      <w:proofErr w:type="gramEnd"/>
       <w:r>
         <w:rPr>
           <w:i/>
@@ -2569,7 +2573,7 @@
     </w:p>
     <w:p>
       <w:pPr>
-        <w:pStyle w:val="BodyText"/>
+        <w:pStyle w:val="Textoindependiente"/>
         <w:spacing w:before="159" w:line="249" w:lineRule="auto"/>
         <w:ind w:left="100" w:right="118"/>
         <w:jc w:val="both"/>
@@ -2690,7 +2694,7 @@
     </w:p>
     <w:p>
       <w:pPr>
-        <w:pStyle w:val="Heading2"/>
+        <w:pStyle w:val="Ttulo2"/>
         <w:numPr>
           <w:ilvl w:val="1"/>
           <w:numId w:val="9"/>
@@ -2757,7 +2761,7 @@
     </w:p>
     <w:p>
       <w:pPr>
-        <w:pStyle w:val="BodyText"/>
+        <w:pStyle w:val="Textoindependiente"/>
         <w:spacing w:before="4"/>
         <w:rPr>
           <w:b/>
@@ -2767,7 +2771,7 @@
     </w:p>
     <w:p>
       <w:pPr>
-        <w:pStyle w:val="BodyText"/>
+        <w:pStyle w:val="Textoindependiente"/>
         <w:spacing w:line="249" w:lineRule="auto"/>
         <w:ind w:left="100" w:right="124"/>
         <w:jc w:val="both"/>
@@ -2877,7 +2881,7 @@
     </w:p>
     <w:p>
       <w:pPr>
-        <w:pStyle w:val="BodyText"/>
+        <w:pStyle w:val="Textoindependiente"/>
         <w:spacing w:before="160"/>
         <w:ind w:left="100"/>
         <w:jc w:val="both"/>
@@ -2978,7 +2982,7 @@
     </w:p>
     <w:p>
       <w:pPr>
-        <w:pStyle w:val="ListParagraph"/>
+        <w:pStyle w:val="Prrafodelista"/>
         <w:numPr>
           <w:ilvl w:val="2"/>
           <w:numId w:val="9"/>
@@ -3266,7 +3270,7 @@
     </w:p>
     <w:p>
       <w:pPr>
-        <w:pStyle w:val="ListParagraph"/>
+        <w:pStyle w:val="Prrafodelista"/>
         <w:numPr>
           <w:ilvl w:val="2"/>
           <w:numId w:val="9"/>
@@ -3440,7 +3444,7 @@
     </w:p>
     <w:p>
       <w:pPr>
-        <w:pStyle w:val="ListParagraph"/>
+        <w:pStyle w:val="Prrafodelista"/>
         <w:numPr>
           <w:ilvl w:val="2"/>
           <w:numId w:val="9"/>
@@ -3497,7 +3501,7 @@
     </w:p>
     <w:p>
       <w:pPr>
-        <w:pStyle w:val="ListParagraph"/>
+        <w:pStyle w:val="Prrafodelista"/>
         <w:numPr>
           <w:ilvl w:val="2"/>
           <w:numId w:val="9"/>
@@ -3620,7 +3624,7 @@
     </w:p>
     <w:p>
       <w:pPr>
-        <w:pStyle w:val="Heading1"/>
+        <w:pStyle w:val="Ttulo1"/>
         <w:numPr>
           <w:ilvl w:val="0"/>
           <w:numId w:val="9"/>
@@ -3643,7 +3647,7 @@
     </w:p>
     <w:p>
       <w:pPr>
-        <w:pStyle w:val="BodyText"/>
+        <w:pStyle w:val="Textoindependiente"/>
         <w:spacing w:before="2"/>
         <w:rPr>
           <w:b/>
@@ -3653,7 +3657,7 @@
     </w:p>
     <w:p>
       <w:pPr>
-        <w:pStyle w:val="ListParagraph"/>
+        <w:pStyle w:val="Prrafodelista"/>
         <w:numPr>
           <w:ilvl w:val="1"/>
           <w:numId w:val="9"/>
@@ -3751,7 +3755,7 @@
     </w:p>
     <w:p>
       <w:pPr>
-        <w:pStyle w:val="BodyText"/>
+        <w:pStyle w:val="Textoindependiente"/>
         <w:spacing w:before="9"/>
         <w:rPr>
           <w:b/>
@@ -3761,7 +3765,7 @@
     </w:p>
     <w:p>
       <w:pPr>
-        <w:pStyle w:val="BodyText"/>
+        <w:pStyle w:val="Textoindependiente"/>
         <w:spacing w:line="249" w:lineRule="auto"/>
         <w:ind w:left="100" w:right="128"/>
         <w:jc w:val="both"/>
@@ -3826,7 +3830,7 @@
     </w:p>
     <w:p>
       <w:pPr>
-        <w:pStyle w:val="BodyText"/>
+        <w:pStyle w:val="Textoindependiente"/>
         <w:spacing w:before="155" w:line="249" w:lineRule="auto"/>
         <w:ind w:left="100" w:right="114"/>
         <w:jc w:val="both"/>
@@ -4086,7 +4090,7 @@
     </w:p>
     <w:p>
       <w:pPr>
-        <w:pStyle w:val="BodyText"/>
+        <w:pStyle w:val="Textoindependiente"/>
         <w:spacing w:before="164" w:line="249" w:lineRule="auto"/>
         <w:ind w:left="100" w:right="118"/>
         <w:jc w:val="both"/>
@@ -4250,7 +4254,7 @@
     </w:p>
     <w:p>
       <w:pPr>
-        <w:pStyle w:val="ListParagraph"/>
+        <w:pStyle w:val="Prrafodelista"/>
         <w:numPr>
           <w:ilvl w:val="1"/>
           <w:numId w:val="9"/>
@@ -4383,7 +4387,7 @@
     </w:p>
     <w:p>
       <w:pPr>
-        <w:pStyle w:val="BodyText"/>
+        <w:pStyle w:val="Textoindependiente"/>
         <w:spacing w:before="6"/>
         <w:rPr>
           <w:b/>
@@ -4393,7 +4397,7 @@
     </w:p>
     <w:p>
       <w:pPr>
-        <w:pStyle w:val="Heading4"/>
+        <w:pStyle w:val="Ttulo4"/>
         <w:jc w:val="both"/>
       </w:pPr>
       <w:r>
@@ -4420,7 +4424,7 @@
     </w:p>
     <w:p>
       <w:pPr>
-        <w:pStyle w:val="BodyText"/>
+        <w:pStyle w:val="Textoindependiente"/>
         <w:spacing w:before="169" w:line="247" w:lineRule="auto"/>
         <w:ind w:left="100" w:right="122"/>
         <w:jc w:val="both"/>
@@ -4485,7 +4489,7 @@
     </w:p>
     <w:p>
       <w:pPr>
-        <w:pStyle w:val="BodyText"/>
+        <w:pStyle w:val="Textoindependiente"/>
         <w:spacing w:before="163" w:line="247" w:lineRule="auto"/>
         <w:ind w:left="100" w:right="130"/>
         <w:jc w:val="both"/>
@@ -4541,7 +4545,7 @@
     </w:p>
     <w:p>
       <w:pPr>
-        <w:pStyle w:val="BodyText"/>
+        <w:pStyle w:val="Textoindependiente"/>
         <w:spacing w:before="163" w:line="247" w:lineRule="auto"/>
         <w:ind w:left="100" w:right="120"/>
         <w:jc w:val="both"/>
@@ -4687,7 +4691,7 @@
     </w:p>
     <w:p>
       <w:pPr>
-        <w:pStyle w:val="Heading4"/>
+        <w:pStyle w:val="Ttulo4"/>
         <w:spacing w:before="160"/>
         <w:jc w:val="both"/>
       </w:pPr>
@@ -4721,7 +4725,7 @@
     </w:p>
     <w:p>
       <w:pPr>
-        <w:pStyle w:val="BodyText"/>
+        <w:pStyle w:val="Textoindependiente"/>
         <w:spacing w:before="169" w:line="247" w:lineRule="auto"/>
         <w:ind w:left="100" w:right="402"/>
       </w:pPr>
@@ -4858,7 +4862,7 @@
     </w:p>
     <w:p>
       <w:pPr>
-        <w:pStyle w:val="BodyText"/>
+        <w:pStyle w:val="Textoindependiente"/>
         <w:spacing w:before="82" w:line="247" w:lineRule="auto"/>
         <w:ind w:left="100" w:right="181"/>
       </w:pPr>
@@ -5112,7 +5116,7 @@
     </w:p>
     <w:p>
       <w:pPr>
-        <w:pStyle w:val="Heading4"/>
+        <w:pStyle w:val="Ttulo4"/>
         <w:spacing w:before="164"/>
       </w:pPr>
       <w:r>
@@ -5148,7 +5152,7 @@
     </w:p>
     <w:p>
       <w:pPr>
-        <w:pStyle w:val="BodyText"/>
+        <w:pStyle w:val="Textoindependiente"/>
         <w:spacing w:before="169" w:line="247" w:lineRule="auto"/>
         <w:ind w:left="100"/>
       </w:pPr>
@@ -5311,7 +5315,7 @@
     </w:p>
     <w:p>
       <w:pPr>
-        <w:pStyle w:val="Heading4"/>
+        <w:pStyle w:val="Ttulo4"/>
         <w:spacing w:before="163"/>
       </w:pPr>
       <w:r>
@@ -5347,7 +5351,7 @@
     </w:p>
     <w:p>
       <w:pPr>
-        <w:pStyle w:val="BodyText"/>
+        <w:pStyle w:val="Textoindependiente"/>
         <w:spacing w:before="169" w:line="247" w:lineRule="auto"/>
         <w:ind w:left="100" w:right="578"/>
       </w:pPr>
@@ -5492,7 +5496,7 @@
     </w:p>
     <w:p>
       <w:pPr>
-        <w:pStyle w:val="Heading4"/>
+        <w:pStyle w:val="Ttulo4"/>
         <w:spacing w:before="158"/>
       </w:pPr>
       <w:r>
@@ -5543,7 +5547,7 @@
     </w:p>
     <w:p>
       <w:pPr>
-        <w:pStyle w:val="BodyText"/>
+        <w:pStyle w:val="Textoindependiente"/>
         <w:spacing w:before="169" w:line="247" w:lineRule="auto"/>
         <w:ind w:left="100" w:right="184"/>
       </w:pPr>
@@ -5553,7 +5557,7 @@
     </w:p>
     <w:p>
       <w:pPr>
-        <w:pStyle w:val="Heading4"/>
+        <w:pStyle w:val="Ttulo4"/>
         <w:spacing w:before="163"/>
       </w:pPr>
       <w:r>
@@ -5571,7 +5575,7 @@
     </w:p>
     <w:p>
       <w:pPr>
-        <w:pStyle w:val="BodyText"/>
+        <w:pStyle w:val="Textoindependiente"/>
         <w:spacing w:before="169" w:line="247" w:lineRule="auto"/>
         <w:ind w:left="100"/>
       </w:pPr>
@@ -5746,7 +5750,7 @@
     </w:p>
     <w:p>
       <w:pPr>
-        <w:pStyle w:val="Heading4"/>
+        <w:pStyle w:val="Ttulo4"/>
         <w:spacing w:before="161"/>
       </w:pPr>
       <w:r>
@@ -5782,7 +5786,7 @@
     </w:p>
     <w:p>
       <w:pPr>
-        <w:pStyle w:val="BodyText"/>
+        <w:pStyle w:val="Textoindependiente"/>
         <w:spacing w:before="165" w:line="247" w:lineRule="auto"/>
         <w:ind w:left="100" w:right="129"/>
       </w:pPr>
@@ -5819,7 +5823,7 @@
     </w:p>
     <w:p>
       <w:pPr>
-        <w:pStyle w:val="Heading4"/>
+        <w:pStyle w:val="Ttulo4"/>
         <w:spacing w:before="161"/>
       </w:pPr>
       <w:r>
@@ -5846,7 +5850,7 @@
     </w:p>
     <w:p>
       <w:pPr>
-        <w:pStyle w:val="BodyText"/>
+        <w:pStyle w:val="Textoindependiente"/>
         <w:spacing w:before="169" w:line="247" w:lineRule="auto"/>
         <w:ind w:left="100" w:right="740"/>
       </w:pPr>
@@ -5973,7 +5977,7 @@
     </w:p>
     <w:p>
       <w:pPr>
-        <w:pStyle w:val="Heading4"/>
+        <w:pStyle w:val="Ttulo4"/>
         <w:spacing w:before="162"/>
       </w:pPr>
       <w:r>
@@ -6273,7 +6277,7 @@
     </w:p>
     <w:p>
       <w:pPr>
-        <w:pStyle w:val="BodyText"/>
+        <w:pStyle w:val="Textoindependiente"/>
         <w:spacing w:before="82" w:line="252" w:lineRule="auto"/>
         <w:ind w:left="100" w:right="121"/>
         <w:jc w:val="both"/>
@@ -6372,7 +6376,7 @@
     </w:p>
     <w:p>
       <w:pPr>
-        <w:pStyle w:val="Heading4"/>
+        <w:pStyle w:val="Ttulo4"/>
         <w:spacing w:before="156"/>
       </w:pPr>
       <w:r>
@@ -6408,7 +6412,7 @@
     </w:p>
     <w:p>
       <w:pPr>
-        <w:pStyle w:val="BodyText"/>
+        <w:pStyle w:val="Textoindependiente"/>
         <w:spacing w:before="169" w:line="249" w:lineRule="auto"/>
         <w:ind w:left="100" w:right="122"/>
         <w:jc w:val="both"/>
@@ -6632,7 +6636,7 @@
     </w:p>
     <w:p>
       <w:pPr>
-        <w:pStyle w:val="Heading4"/>
+        <w:pStyle w:val="Ttulo4"/>
         <w:spacing w:before="164"/>
       </w:pPr>
       <w:r>
@@ -6659,7 +6663,7 @@
     </w:p>
     <w:p>
       <w:pPr>
-        <w:pStyle w:val="BodyText"/>
+        <w:pStyle w:val="Textoindependiente"/>
         <w:spacing w:before="169" w:line="244" w:lineRule="auto"/>
         <w:ind w:left="100" w:right="181"/>
       </w:pPr>
@@ -6822,7 +6826,7 @@
     </w:p>
     <w:p>
       <w:pPr>
-        <w:pStyle w:val="Heading4"/>
+        <w:pStyle w:val="Ttulo4"/>
         <w:spacing w:before="166"/>
       </w:pPr>
       <w:r>
@@ -6849,7 +6853,7 @@
     </w:p>
     <w:p>
       <w:pPr>
-        <w:pStyle w:val="BodyText"/>
+        <w:pStyle w:val="Textoindependiente"/>
         <w:spacing w:before="174" w:line="247" w:lineRule="auto"/>
         <w:ind w:left="100"/>
       </w:pPr>
@@ -7057,7 +7061,7 @@
     </w:p>
     <w:p>
       <w:pPr>
-        <w:pStyle w:val="Heading4"/>
+        <w:pStyle w:val="Ttulo4"/>
         <w:spacing w:before="162"/>
       </w:pPr>
       <w:r>
@@ -7093,7 +7097,7 @@
     </w:p>
     <w:p>
       <w:pPr>
-        <w:pStyle w:val="BodyText"/>
+        <w:pStyle w:val="Textoindependiente"/>
         <w:spacing w:before="174" w:line="249" w:lineRule="auto"/>
         <w:ind w:left="100" w:right="118"/>
         <w:jc w:val="both"/>
@@ -7230,7 +7234,7 @@
     </w:p>
     <w:p>
       <w:pPr>
-        <w:pStyle w:val="Heading4"/>
+        <w:pStyle w:val="Ttulo4"/>
         <w:spacing w:before="156"/>
       </w:pPr>
       <w:r>
@@ -7275,7 +7279,7 @@
     </w:p>
     <w:p>
       <w:pPr>
-        <w:pStyle w:val="BodyText"/>
+        <w:pStyle w:val="Textoindependiente"/>
         <w:spacing w:before="174" w:line="247" w:lineRule="auto"/>
         <w:ind w:left="100" w:right="119"/>
         <w:jc w:val="both"/>
@@ -7475,7 +7479,7 @@
     </w:p>
     <w:p>
       <w:pPr>
-        <w:pStyle w:val="Heading4"/>
+        <w:pStyle w:val="Ttulo4"/>
         <w:spacing w:before="168"/>
       </w:pPr>
       <w:r>
@@ -7520,7 +7524,7 @@
     </w:p>
     <w:p>
       <w:pPr>
-        <w:pStyle w:val="BodyText"/>
+        <w:pStyle w:val="Textoindependiente"/>
         <w:spacing w:before="169" w:line="249" w:lineRule="auto"/>
         <w:ind w:left="100" w:right="121"/>
         <w:jc w:val="both"/>
@@ -7576,7 +7580,7 @@
     </w:p>
     <w:p>
       <w:pPr>
-        <w:pStyle w:val="Heading4"/>
+        <w:pStyle w:val="Ttulo4"/>
         <w:spacing w:before="159"/>
       </w:pPr>
       <w:r>
@@ -7630,7 +7634,7 @@
     </w:p>
     <w:p>
       <w:pPr>
-        <w:pStyle w:val="BodyText"/>
+        <w:pStyle w:val="Textoindependiente"/>
         <w:spacing w:before="175" w:line="247" w:lineRule="auto"/>
         <w:ind w:left="100" w:right="130"/>
         <w:jc w:val="both"/>
@@ -7796,7 +7800,7 @@
     </w:p>
     <w:p>
       <w:pPr>
-        <w:pStyle w:val="BodyText"/>
+        <w:pStyle w:val="Textoindependiente"/>
         <w:rPr>
           <w:sz w:val="20"/>
         </w:rPr>
@@ -7804,7 +7808,7 @@
     </w:p>
     <w:p>
       <w:pPr>
-        <w:pStyle w:val="BodyText"/>
+        <w:pStyle w:val="Textoindependiente"/>
         <w:spacing w:before="5"/>
         <w:rPr>
           <w:sz w:val="18"/>
@@ -7813,7 +7817,7 @@
     </w:p>
     <w:p>
       <w:pPr>
-        <w:pStyle w:val="Heading4"/>
+        <w:pStyle w:val="Ttulo4"/>
         <w:spacing w:before="90"/>
       </w:pPr>
       <w:r>
@@ -7840,7 +7844,7 @@
     </w:p>
     <w:p>
       <w:pPr>
-        <w:pStyle w:val="BodyText"/>
+        <w:pStyle w:val="Textoindependiente"/>
         <w:spacing w:before="170" w:line="247" w:lineRule="auto"/>
         <w:ind w:left="100" w:right="129"/>
         <w:jc w:val="both"/>
@@ -7878,7 +7882,7 @@
     </w:p>
     <w:p>
       <w:pPr>
-        <w:pStyle w:val="Heading4"/>
+        <w:pStyle w:val="Ttulo4"/>
         <w:spacing w:before="156"/>
       </w:pPr>
       <w:r>
@@ -7914,7 +7918,7 @@
     </w:p>
     <w:p>
       <w:pPr>
-        <w:pStyle w:val="BodyText"/>
+        <w:pStyle w:val="Textoindependiente"/>
         <w:spacing w:before="174" w:line="249" w:lineRule="auto"/>
         <w:ind w:left="100" w:right="119"/>
         <w:jc w:val="both"/>
@@ -8135,7 +8139,7 @@
     </w:p>
     <w:p>
       <w:pPr>
-        <w:pStyle w:val="Heading4"/>
+        <w:pStyle w:val="Ttulo4"/>
         <w:spacing w:before="158"/>
       </w:pPr>
       <w:r>
@@ -8168,7 +8172,7 @@
     </w:p>
     <w:p>
       <w:pPr>
-        <w:pStyle w:val="BodyText"/>
+        <w:pStyle w:val="Textoindependiente"/>
         <w:spacing w:before="174" w:line="249" w:lineRule="auto"/>
         <w:ind w:left="100" w:right="123"/>
         <w:jc w:val="both"/>
@@ -8257,7 +8261,7 @@
     </w:p>
     <w:p>
       <w:pPr>
-        <w:pStyle w:val="Heading4"/>
+        <w:pStyle w:val="Ttulo4"/>
         <w:spacing w:before="157"/>
       </w:pPr>
       <w:r>
@@ -8293,7 +8297,7 @@
     </w:p>
     <w:p>
       <w:pPr>
-        <w:pStyle w:val="BodyText"/>
+        <w:pStyle w:val="Textoindependiente"/>
         <w:spacing w:before="170" w:line="249" w:lineRule="auto"/>
         <w:ind w:left="100" w:right="120"/>
         <w:jc w:val="both"/>
@@ -8466,7 +8470,7 @@
     </w:p>
     <w:p>
       <w:pPr>
-        <w:pStyle w:val="BodyText"/>
+        <w:pStyle w:val="Textoindependiente"/>
         <w:spacing w:before="164" w:line="249" w:lineRule="auto"/>
         <w:ind w:left="100" w:right="114"/>
         <w:jc w:val="both"/>
@@ -8582,7 +8586,7 @@
     </w:p>
     <w:p>
       <w:pPr>
-        <w:pStyle w:val="BodyText"/>
+        <w:pStyle w:val="Textoindependiente"/>
         <w:spacing w:before="155" w:line="249" w:lineRule="auto"/>
         <w:ind w:left="100" w:right="119"/>
         <w:jc w:val="both"/>
@@ -8807,7 +8811,7 @@
     </w:p>
     <w:p>
       <w:pPr>
-        <w:pStyle w:val="BodyText"/>
+        <w:pStyle w:val="Textoindependiente"/>
         <w:spacing w:before="161" w:line="249" w:lineRule="auto"/>
         <w:ind w:left="100" w:right="118"/>
         <w:jc w:val="both"/>
@@ -8970,7 +8974,7 @@
     </w:p>
     <w:p>
       <w:pPr>
-        <w:pStyle w:val="BodyText"/>
+        <w:pStyle w:val="Textoindependiente"/>
         <w:spacing w:before="82" w:line="249" w:lineRule="auto"/>
         <w:ind w:left="100" w:right="120"/>
         <w:jc w:val="both"/>
@@ -9112,7 +9116,7 @@
     </w:p>
     <w:p>
       <w:pPr>
-        <w:pStyle w:val="BodyText"/>
+        <w:pStyle w:val="Textoindependiente"/>
         <w:rPr>
           <w:sz w:val="26"/>
         </w:rPr>
@@ -9120,7 +9124,7 @@
     </w:p>
     <w:p>
       <w:pPr>
-        <w:pStyle w:val="BodyText"/>
+        <w:pStyle w:val="Textoindependiente"/>
         <w:spacing w:before="1"/>
         <w:rPr>
           <w:sz w:val="27"/>
@@ -9129,7 +9133,7 @@
     </w:p>
     <w:p>
       <w:pPr>
-        <w:pStyle w:val="Heading4"/>
+        <w:pStyle w:val="Ttulo4"/>
         <w:jc w:val="both"/>
       </w:pPr>
       <w:r>
@@ -9165,7 +9169,7 @@
     </w:p>
     <w:p>
       <w:pPr>
-        <w:pStyle w:val="ListParagraph"/>
+        <w:pStyle w:val="Prrafodelista"/>
         <w:numPr>
           <w:ilvl w:val="0"/>
           <w:numId w:val="8"/>
@@ -9293,7 +9297,7 @@
     </w:p>
     <w:p>
       <w:pPr>
-        <w:pStyle w:val="Heading4"/>
+        <w:pStyle w:val="Ttulo4"/>
         <w:spacing w:before="166"/>
         <w:jc w:val="both"/>
       </w:pPr>
@@ -9330,7 +9334,7 @@
     </w:p>
     <w:p>
       <w:pPr>
-        <w:pStyle w:val="ListParagraph"/>
+        <w:pStyle w:val="Prrafodelista"/>
         <w:numPr>
           <w:ilvl w:val="0"/>
           <w:numId w:val="8"/>
@@ -9433,7 +9437,7 @@
     </w:p>
     <w:p>
       <w:pPr>
-        <w:pStyle w:val="Heading1"/>
+        <w:pStyle w:val="Ttulo1"/>
         <w:numPr>
           <w:ilvl w:val="0"/>
           <w:numId w:val="9"/>
@@ -9446,6 +9450,7 @@
       <w:bookmarkStart w:id="15" w:name="_bookmark7"/>
       <w:bookmarkEnd w:id="14"/>
       <w:bookmarkEnd w:id="15"/>
+      <w:proofErr w:type="gramStart"/>
       <w:r>
         <w:rPr>
           <w:color w:val="2E5395"/>
@@ -9531,10 +9536,11 @@
         </w:rPr>
         <w:t>Resolver</w:t>
       </w:r>
-    </w:p>
-    <w:p>
-      <w:pPr>
-        <w:pStyle w:val="BodyText"/>
+      <w:proofErr w:type="gramEnd"/>
+    </w:p>
+    <w:p>
+      <w:pPr>
+        <w:pStyle w:val="Textoindependiente"/>
         <w:rPr>
           <w:b/>
           <w:sz w:val="39"/>
@@ -9543,7 +9549,7 @@
     </w:p>
     <w:p>
       <w:pPr>
-        <w:pStyle w:val="BodyText"/>
+        <w:pStyle w:val="Textoindependiente"/>
         <w:spacing w:line="249" w:lineRule="auto"/>
         <w:ind w:left="100" w:right="117"/>
         <w:jc w:val="both"/>
@@ -9767,7 +9773,7 @@
     </w:p>
     <w:p>
       <w:pPr>
-        <w:pStyle w:val="BodyText"/>
+        <w:pStyle w:val="Textoindependiente"/>
         <w:rPr>
           <w:sz w:val="26"/>
         </w:rPr>
@@ -9775,7 +9781,7 @@
     </w:p>
     <w:p>
       <w:pPr>
-        <w:pStyle w:val="BodyText"/>
+        <w:pStyle w:val="Textoindependiente"/>
         <w:spacing w:before="7"/>
         <w:rPr>
           <w:sz w:val="26"/>
@@ -9784,7 +9790,7 @@
     </w:p>
     <w:p>
       <w:pPr>
-        <w:pStyle w:val="ListParagraph"/>
+        <w:pStyle w:val="Prrafodelista"/>
         <w:numPr>
           <w:ilvl w:val="0"/>
           <w:numId w:val="7"/>
@@ -10205,7 +10211,7 @@
     </w:p>
     <w:p>
       <w:pPr>
-        <w:pStyle w:val="BodyText"/>
+        <w:pStyle w:val="Textoindependiente"/>
         <w:rPr>
           <w:sz w:val="26"/>
         </w:rPr>
@@ -10213,7 +10219,7 @@
     </w:p>
     <w:p>
       <w:pPr>
-        <w:pStyle w:val="BodyText"/>
+        <w:pStyle w:val="Textoindependiente"/>
         <w:spacing w:before="9"/>
         <w:rPr>
           <w:sz w:val="26"/>
@@ -10222,7 +10228,7 @@
     </w:p>
     <w:p>
       <w:pPr>
-        <w:pStyle w:val="ListParagraph"/>
+        <w:pStyle w:val="Prrafodelista"/>
         <w:numPr>
           <w:ilvl w:val="0"/>
           <w:numId w:val="7"/>
@@ -10612,7 +10618,7 @@
     </w:p>
     <w:p>
       <w:pPr>
-        <w:pStyle w:val="BodyText"/>
+        <w:pStyle w:val="Textoindependiente"/>
         <w:rPr>
           <w:sz w:val="26"/>
         </w:rPr>
@@ -10620,7 +10626,7 @@
     </w:p>
     <w:p>
       <w:pPr>
-        <w:pStyle w:val="BodyText"/>
+        <w:pStyle w:val="Textoindependiente"/>
         <w:spacing w:before="7"/>
         <w:rPr>
           <w:sz w:val="26"/>
@@ -10629,7 +10635,7 @@
     </w:p>
     <w:p>
       <w:pPr>
-        <w:pStyle w:val="ListParagraph"/>
+        <w:pStyle w:val="Prrafodelista"/>
         <w:numPr>
           <w:ilvl w:val="0"/>
           <w:numId w:val="7"/>
@@ -11024,7 +11030,7 @@
     </w:p>
     <w:p>
       <w:pPr>
-        <w:pStyle w:val="BodyText"/>
+        <w:pStyle w:val="Textoindependiente"/>
         <w:rPr>
           <w:sz w:val="26"/>
         </w:rPr>
@@ -11032,7 +11038,7 @@
     </w:p>
     <w:p>
       <w:pPr>
-        <w:pStyle w:val="BodyText"/>
+        <w:pStyle w:val="Textoindependiente"/>
         <w:spacing w:before="9"/>
         <w:rPr>
           <w:sz w:val="26"/>
@@ -11041,7 +11047,7 @@
     </w:p>
     <w:p>
       <w:pPr>
-        <w:pStyle w:val="ListParagraph"/>
+        <w:pStyle w:val="Prrafodelista"/>
         <w:numPr>
           <w:ilvl w:val="0"/>
           <w:numId w:val="7"/>
@@ -11447,7 +11453,7 @@
     </w:p>
     <w:p>
       <w:pPr>
-        <w:pStyle w:val="Heading1"/>
+        <w:pStyle w:val="Ttulo1"/>
         <w:numPr>
           <w:ilvl w:val="0"/>
           <w:numId w:val="6"/>
@@ -11510,7 +11516,7 @@
     </w:p>
     <w:p>
       <w:pPr>
-        <w:pStyle w:val="BodyText"/>
+        <w:pStyle w:val="Textoindependiente"/>
         <w:spacing w:before="10"/>
         <w:rPr>
           <w:b/>
@@ -11688,7 +11694,7 @@
     </w:p>
     <w:p>
       <w:pPr>
-        <w:pStyle w:val="ListParagraph"/>
+        <w:pStyle w:val="Prrafodelista"/>
         <w:numPr>
           <w:ilvl w:val="1"/>
           <w:numId w:val="6"/>
@@ -11725,7 +11731,7 @@
     </w:p>
     <w:p>
       <w:pPr>
-        <w:pStyle w:val="ListParagraph"/>
+        <w:pStyle w:val="Prrafodelista"/>
         <w:numPr>
           <w:ilvl w:val="2"/>
           <w:numId w:val="6"/>
@@ -11759,7 +11765,7 @@
     </w:p>
     <w:p>
       <w:pPr>
-        <w:pStyle w:val="ListParagraph"/>
+        <w:pStyle w:val="Prrafodelista"/>
         <w:numPr>
           <w:ilvl w:val="2"/>
           <w:numId w:val="6"/>
@@ -11775,7 +11781,7 @@
     </w:p>
     <w:p>
       <w:pPr>
-        <w:pStyle w:val="ListParagraph"/>
+        <w:pStyle w:val="Prrafodelista"/>
         <w:numPr>
           <w:ilvl w:val="2"/>
           <w:numId w:val="6"/>
@@ -11827,7 +11833,7 @@
     </w:p>
     <w:p>
       <w:pPr>
-        <w:pStyle w:val="ListParagraph"/>
+        <w:pStyle w:val="Prrafodelista"/>
         <w:numPr>
           <w:ilvl w:val="2"/>
           <w:numId w:val="6"/>
@@ -11843,7 +11849,7 @@
     </w:p>
     <w:p>
       <w:pPr>
-        <w:pStyle w:val="ListParagraph"/>
+        <w:pStyle w:val="Prrafodelista"/>
         <w:numPr>
           <w:ilvl w:val="2"/>
           <w:numId w:val="6"/>
@@ -12076,7 +12082,7 @@
     </w:p>
     <w:p>
       <w:pPr>
-        <w:pStyle w:val="ListParagraph"/>
+        <w:pStyle w:val="Prrafodelista"/>
         <w:numPr>
           <w:ilvl w:val="1"/>
           <w:numId w:val="6"/>
@@ -12126,7 +12132,7 @@
     </w:p>
     <w:p>
       <w:pPr>
-        <w:pStyle w:val="ListParagraph"/>
+        <w:pStyle w:val="Prrafodelista"/>
         <w:numPr>
           <w:ilvl w:val="2"/>
           <w:numId w:val="6"/>
@@ -12143,7 +12149,7 @@
     </w:p>
     <w:p>
       <w:pPr>
-        <w:pStyle w:val="ListParagraph"/>
+        <w:pStyle w:val="Prrafodelista"/>
         <w:numPr>
           <w:ilvl w:val="2"/>
           <w:numId w:val="6"/>
@@ -12317,7 +12323,7 @@
     </w:p>
     <w:p>
       <w:pPr>
-        <w:pStyle w:val="ListParagraph"/>
+        <w:pStyle w:val="Prrafodelista"/>
         <w:numPr>
           <w:ilvl w:val="1"/>
           <w:numId w:val="6"/>
@@ -12368,7 +12374,7 @@
     </w:p>
     <w:p>
       <w:pPr>
-        <w:pStyle w:val="ListParagraph"/>
+        <w:pStyle w:val="Prrafodelista"/>
         <w:numPr>
           <w:ilvl w:val="0"/>
           <w:numId w:val="5"/>
@@ -12395,7 +12401,7 @@
     </w:p>
     <w:p>
       <w:pPr>
-        <w:pStyle w:val="ListParagraph"/>
+        <w:pStyle w:val="Prrafodelista"/>
         <w:numPr>
           <w:ilvl w:val="0"/>
           <w:numId w:val="5"/>
@@ -12431,7 +12437,7 @@
     </w:p>
     <w:p>
       <w:pPr>
-        <w:pStyle w:val="ListParagraph"/>
+        <w:pStyle w:val="Prrafodelista"/>
         <w:numPr>
           <w:ilvl w:val="0"/>
           <w:numId w:val="5"/>
@@ -12467,7 +12473,7 @@
     </w:p>
     <w:p>
       <w:pPr>
-        <w:pStyle w:val="ListParagraph"/>
+        <w:pStyle w:val="Prrafodelista"/>
         <w:numPr>
           <w:ilvl w:val="0"/>
           <w:numId w:val="5"/>
@@ -12548,7 +12554,7 @@
     </w:p>
     <w:p>
       <w:pPr>
-        <w:pStyle w:val="ListParagraph"/>
+        <w:pStyle w:val="Prrafodelista"/>
         <w:numPr>
           <w:ilvl w:val="0"/>
           <w:numId w:val="5"/>
@@ -12611,7 +12617,7 @@
     </w:p>
     <w:p>
       <w:pPr>
-        <w:pStyle w:val="ListParagraph"/>
+        <w:pStyle w:val="Prrafodelista"/>
         <w:numPr>
           <w:ilvl w:val="0"/>
           <w:numId w:val="5"/>
@@ -12638,7 +12644,7 @@
     </w:p>
     <w:p>
       <w:pPr>
-        <w:pStyle w:val="ListParagraph"/>
+        <w:pStyle w:val="Prrafodelista"/>
         <w:numPr>
           <w:ilvl w:val="1"/>
           <w:numId w:val="6"/>
@@ -12725,7 +12731,7 @@
     </w:p>
     <w:p>
       <w:pPr>
-        <w:pStyle w:val="ListParagraph"/>
+        <w:pStyle w:val="Prrafodelista"/>
         <w:numPr>
           <w:ilvl w:val="0"/>
           <w:numId w:val="4"/>
@@ -12815,7 +12821,7 @@
     </w:p>
     <w:p>
       <w:pPr>
-        <w:pStyle w:val="ListParagraph"/>
+        <w:pStyle w:val="Prrafodelista"/>
         <w:numPr>
           <w:ilvl w:val="0"/>
           <w:numId w:val="4"/>
@@ -12833,7 +12839,7 @@
     </w:p>
     <w:p>
       <w:pPr>
-        <w:pStyle w:val="ListParagraph"/>
+        <w:pStyle w:val="Prrafodelista"/>
         <w:numPr>
           <w:ilvl w:val="0"/>
           <w:numId w:val="4"/>
@@ -12869,7 +12875,7 @@
     </w:p>
     <w:p>
       <w:pPr>
-        <w:pStyle w:val="ListParagraph"/>
+        <w:pStyle w:val="Prrafodelista"/>
         <w:numPr>
           <w:ilvl w:val="0"/>
           <w:numId w:val="4"/>
@@ -12905,7 +12911,7 @@
     </w:p>
     <w:p>
       <w:pPr>
-        <w:pStyle w:val="ListParagraph"/>
+        <w:pStyle w:val="Prrafodelista"/>
         <w:numPr>
           <w:ilvl w:val="0"/>
           <w:numId w:val="4"/>
@@ -12923,7 +12929,7 @@
     </w:p>
     <w:p>
       <w:pPr>
-        <w:pStyle w:val="ListParagraph"/>
+        <w:pStyle w:val="Prrafodelista"/>
         <w:numPr>
           <w:ilvl w:val="0"/>
           <w:numId w:val="4"/>
@@ -12941,7 +12947,7 @@
     </w:p>
     <w:p>
       <w:pPr>
-        <w:pStyle w:val="ListParagraph"/>
+        <w:pStyle w:val="Prrafodelista"/>
         <w:numPr>
           <w:ilvl w:val="0"/>
           <w:numId w:val="4"/>
@@ -12959,7 +12965,7 @@
     </w:p>
     <w:p>
       <w:pPr>
-        <w:pStyle w:val="ListParagraph"/>
+        <w:pStyle w:val="Prrafodelista"/>
         <w:numPr>
           <w:ilvl w:val="0"/>
           <w:numId w:val="3"/>
@@ -13142,7 +13148,7 @@
     </w:p>
     <w:p>
       <w:pPr>
-        <w:pStyle w:val="ListParagraph"/>
+        <w:pStyle w:val="Prrafodelista"/>
         <w:numPr>
           <w:ilvl w:val="1"/>
           <w:numId w:val="3"/>
@@ -13244,7 +13250,7 @@
     </w:p>
     <w:p>
       <w:pPr>
-        <w:pStyle w:val="ListParagraph"/>
+        <w:pStyle w:val="Prrafodelista"/>
         <w:numPr>
           <w:ilvl w:val="1"/>
           <w:numId w:val="3"/>
@@ -13283,7 +13289,7 @@
     </w:p>
     <w:p>
       <w:pPr>
-        <w:pStyle w:val="ListParagraph"/>
+        <w:pStyle w:val="Prrafodelista"/>
         <w:numPr>
           <w:ilvl w:val="1"/>
           <w:numId w:val="3"/>
@@ -13331,7 +13337,7 @@
     </w:p>
     <w:p>
       <w:pPr>
-        <w:pStyle w:val="ListParagraph"/>
+        <w:pStyle w:val="Prrafodelista"/>
         <w:numPr>
           <w:ilvl w:val="1"/>
           <w:numId w:val="3"/>
@@ -13461,7 +13467,7 @@
     </w:p>
     <w:p>
       <w:pPr>
-        <w:pStyle w:val="ListParagraph"/>
+        <w:pStyle w:val="Prrafodelista"/>
         <w:numPr>
           <w:ilvl w:val="1"/>
           <w:numId w:val="3"/>
@@ -13491,7 +13497,7 @@
     </w:p>
     <w:p>
       <w:pPr>
-        <w:pStyle w:val="ListParagraph"/>
+        <w:pStyle w:val="Prrafodelista"/>
         <w:numPr>
           <w:ilvl w:val="1"/>
           <w:numId w:val="3"/>
@@ -13578,7 +13584,7 @@
     </w:p>
     <w:p>
       <w:pPr>
-        <w:pStyle w:val="ListParagraph"/>
+        <w:pStyle w:val="Prrafodelista"/>
         <w:numPr>
           <w:ilvl w:val="0"/>
           <w:numId w:val="3"/>
@@ -13642,7 +13648,7 @@
     </w:p>
     <w:p>
       <w:pPr>
-        <w:pStyle w:val="ListParagraph"/>
+        <w:pStyle w:val="Prrafodelista"/>
         <w:numPr>
           <w:ilvl w:val="1"/>
           <w:numId w:val="3"/>
@@ -13681,7 +13687,7 @@
     </w:p>
     <w:p>
       <w:pPr>
-        <w:pStyle w:val="ListParagraph"/>
+        <w:pStyle w:val="Prrafodelista"/>
         <w:numPr>
           <w:ilvl w:val="1"/>
           <w:numId w:val="3"/>
@@ -13720,7 +13726,7 @@
     </w:p>
     <w:p>
       <w:pPr>
-        <w:pStyle w:val="ListParagraph"/>
+        <w:pStyle w:val="Prrafodelista"/>
         <w:numPr>
           <w:ilvl w:val="0"/>
           <w:numId w:val="3"/>
@@ -13920,7 +13926,7 @@
     </w:p>
     <w:p>
       <w:pPr>
-        <w:pStyle w:val="ListParagraph"/>
+        <w:pStyle w:val="Prrafodelista"/>
         <w:numPr>
           <w:ilvl w:val="1"/>
           <w:numId w:val="3"/>
@@ -14078,7 +14084,7 @@
     </w:p>
     <w:p>
       <w:pPr>
-        <w:pStyle w:val="ListParagraph"/>
+        <w:pStyle w:val="Prrafodelista"/>
         <w:numPr>
           <w:ilvl w:val="1"/>
           <w:numId w:val="3"/>
@@ -14168,7 +14174,7 @@
     </w:p>
     <w:p>
       <w:pPr>
-        <w:pStyle w:val="ListParagraph"/>
+        <w:pStyle w:val="Prrafodelista"/>
         <w:numPr>
           <w:ilvl w:val="1"/>
           <w:numId w:val="3"/>
@@ -14255,7 +14261,7 @@
     </w:p>
     <w:p>
       <w:pPr>
-        <w:pStyle w:val="ListParagraph"/>
+        <w:pStyle w:val="Prrafodelista"/>
         <w:numPr>
           <w:ilvl w:val="0"/>
           <w:numId w:val="2"/>
@@ -14388,7 +14394,7 @@
     </w:p>
     <w:p>
       <w:pPr>
-        <w:pStyle w:val="ListParagraph"/>
+        <w:pStyle w:val="Prrafodelista"/>
         <w:numPr>
           <w:ilvl w:val="1"/>
           <w:numId w:val="2"/>
@@ -14469,7 +14475,7 @@
     </w:p>
     <w:p>
       <w:pPr>
-        <w:pStyle w:val="ListParagraph"/>
+        <w:pStyle w:val="Prrafodelista"/>
         <w:numPr>
           <w:ilvl w:val="1"/>
           <w:numId w:val="2"/>
@@ -14523,7 +14529,7 @@
     </w:p>
     <w:p>
       <w:pPr>
-        <w:pStyle w:val="ListParagraph"/>
+        <w:pStyle w:val="Prrafodelista"/>
         <w:numPr>
           <w:ilvl w:val="1"/>
           <w:numId w:val="2"/>
@@ -14680,7 +14686,7 @@
     </w:p>
     <w:p>
       <w:pPr>
-        <w:pStyle w:val="ListParagraph"/>
+        <w:pStyle w:val="Prrafodelista"/>
         <w:numPr>
           <w:ilvl w:val="1"/>
           <w:numId w:val="2"/>
@@ -14716,7 +14722,7 @@
     </w:p>
     <w:p>
       <w:pPr>
-        <w:pStyle w:val="ListParagraph"/>
+        <w:pStyle w:val="Prrafodelista"/>
         <w:numPr>
           <w:ilvl w:val="1"/>
           <w:numId w:val="2"/>
@@ -14752,7 +14758,7 @@
     </w:p>
     <w:p>
       <w:pPr>
-        <w:pStyle w:val="ListParagraph"/>
+        <w:pStyle w:val="Prrafodelista"/>
         <w:numPr>
           <w:ilvl w:val="1"/>
           <w:numId w:val="2"/>
@@ -14815,7 +14821,7 @@
     </w:p>
     <w:p>
       <w:pPr>
-        <w:pStyle w:val="ListParagraph"/>
+        <w:pStyle w:val="Prrafodelista"/>
         <w:numPr>
           <w:ilvl w:val="1"/>
           <w:numId w:val="2"/>
@@ -14977,7 +14983,7 @@
     </w:p>
     <w:p>
       <w:pPr>
-        <w:pStyle w:val="ListParagraph"/>
+        <w:pStyle w:val="Prrafodelista"/>
         <w:numPr>
           <w:ilvl w:val="1"/>
           <w:numId w:val="2"/>
@@ -14995,7 +15001,7 @@
     </w:p>
     <w:p>
       <w:pPr>
-        <w:pStyle w:val="ListParagraph"/>
+        <w:pStyle w:val="Prrafodelista"/>
         <w:numPr>
           <w:ilvl w:val="1"/>
           <w:numId w:val="2"/>
@@ -15174,7 +15180,7 @@
     </w:p>
     <w:p>
       <w:pPr>
-        <w:pStyle w:val="ListParagraph"/>
+        <w:pStyle w:val="Prrafodelista"/>
         <w:numPr>
           <w:ilvl w:val="1"/>
           <w:numId w:val="2"/>
@@ -15219,7 +15225,7 @@
     </w:p>
     <w:p>
       <w:pPr>
-        <w:pStyle w:val="ListParagraph"/>
+        <w:pStyle w:val="Prrafodelista"/>
         <w:numPr>
           <w:ilvl w:val="1"/>
           <w:numId w:val="2"/>
@@ -15255,7 +15261,7 @@
     </w:p>
     <w:p>
       <w:pPr>
-        <w:pStyle w:val="ListParagraph"/>
+        <w:pStyle w:val="Prrafodelista"/>
         <w:numPr>
           <w:ilvl w:val="1"/>
           <w:numId w:val="2"/>
@@ -15273,7 +15279,7 @@
     </w:p>
     <w:p>
       <w:pPr>
-        <w:pStyle w:val="ListParagraph"/>
+        <w:pStyle w:val="Prrafodelista"/>
         <w:numPr>
           <w:ilvl w:val="1"/>
           <w:numId w:val="2"/>
@@ -15300,7 +15306,7 @@
     </w:p>
     <w:p>
       <w:pPr>
-        <w:pStyle w:val="ListParagraph"/>
+        <w:pStyle w:val="Prrafodelista"/>
         <w:numPr>
           <w:ilvl w:val="1"/>
           <w:numId w:val="2"/>
@@ -15471,7 +15477,7 @@
     </w:p>
     <w:p>
       <w:pPr>
-        <w:pStyle w:val="ListParagraph"/>
+        <w:pStyle w:val="Prrafodelista"/>
         <w:numPr>
           <w:ilvl w:val="1"/>
           <w:numId w:val="2"/>
@@ -15507,7 +15513,7 @@
     </w:p>
     <w:p>
       <w:pPr>
-        <w:pStyle w:val="ListParagraph"/>
+        <w:pStyle w:val="Prrafodelista"/>
         <w:numPr>
           <w:ilvl w:val="1"/>
           <w:numId w:val="2"/>
@@ -15543,67 +15549,67 @@
     </w:p>
     <w:p>
       <w:pPr>
-        <w:pStyle w:val="BodyText"/>
-      </w:pPr>
-    </w:p>
-    <w:p>
-      <w:pPr>
-        <w:pStyle w:val="BodyText"/>
-      </w:pPr>
-    </w:p>
-    <w:p>
-      <w:pPr>
-        <w:pStyle w:val="BodyText"/>
-      </w:pPr>
-    </w:p>
-    <w:p>
-      <w:pPr>
-        <w:pStyle w:val="BodyText"/>
-      </w:pPr>
-    </w:p>
-    <w:p>
-      <w:pPr>
-        <w:pStyle w:val="BodyText"/>
-      </w:pPr>
-    </w:p>
-    <w:p>
-      <w:pPr>
-        <w:pStyle w:val="BodyText"/>
-      </w:pPr>
-    </w:p>
-    <w:p>
-      <w:pPr>
-        <w:pStyle w:val="BodyText"/>
-      </w:pPr>
-    </w:p>
-    <w:p>
-      <w:pPr>
-        <w:pStyle w:val="BodyText"/>
-      </w:pPr>
-    </w:p>
-    <w:p>
-      <w:pPr>
-        <w:pStyle w:val="BodyText"/>
-      </w:pPr>
-    </w:p>
-    <w:p>
-      <w:pPr>
-        <w:pStyle w:val="BodyText"/>
-      </w:pPr>
-    </w:p>
-    <w:p>
-      <w:pPr>
-        <w:pStyle w:val="BodyText"/>
-      </w:pPr>
-    </w:p>
-    <w:p>
-      <w:pPr>
-        <w:pStyle w:val="BodyText"/>
-      </w:pPr>
-    </w:p>
-    <w:p>
-      <w:pPr>
-        <w:pStyle w:val="BodyText"/>
+        <w:pStyle w:val="Textoindependiente"/>
+      </w:pPr>
+    </w:p>
+    <w:p>
+      <w:pPr>
+        <w:pStyle w:val="Textoindependiente"/>
+      </w:pPr>
+    </w:p>
+    <w:p>
+      <w:pPr>
+        <w:pStyle w:val="Textoindependiente"/>
+      </w:pPr>
+    </w:p>
+    <w:p>
+      <w:pPr>
+        <w:pStyle w:val="Textoindependiente"/>
+      </w:pPr>
+    </w:p>
+    <w:p>
+      <w:pPr>
+        <w:pStyle w:val="Textoindependiente"/>
+      </w:pPr>
+    </w:p>
+    <w:p>
+      <w:pPr>
+        <w:pStyle w:val="Textoindependiente"/>
+      </w:pPr>
+    </w:p>
+    <w:p>
+      <w:pPr>
+        <w:pStyle w:val="Textoindependiente"/>
+      </w:pPr>
+    </w:p>
+    <w:p>
+      <w:pPr>
+        <w:pStyle w:val="Textoindependiente"/>
+      </w:pPr>
+    </w:p>
+    <w:p>
+      <w:pPr>
+        <w:pStyle w:val="Textoindependiente"/>
+      </w:pPr>
+    </w:p>
+    <w:p>
+      <w:pPr>
+        <w:pStyle w:val="Textoindependiente"/>
+      </w:pPr>
+    </w:p>
+    <w:p>
+      <w:pPr>
+        <w:pStyle w:val="Textoindependiente"/>
+      </w:pPr>
+    </w:p>
+    <w:p>
+      <w:pPr>
+        <w:pStyle w:val="Textoindependiente"/>
+      </w:pPr>
+    </w:p>
+    <w:p>
+      <w:pPr>
+        <w:pStyle w:val="Textoindependiente"/>
         <w:spacing w:before="10"/>
         <w:rPr>
           <w:sz w:val="20"/>
@@ -15612,7 +15618,7 @@
     </w:p>
     <w:p>
       <w:pPr>
-        <w:pStyle w:val="Heading2"/>
+        <w:pStyle w:val="Ttulo2"/>
         <w:ind w:left="100" w:firstLine="0"/>
       </w:pPr>
       <w:r>
@@ -15675,7 +15681,7 @@
     </w:p>
     <w:p>
       <w:pPr>
-        <w:pStyle w:val="BodyText"/>
+        <w:pStyle w:val="Textoindependiente"/>
         <w:spacing w:before="82" w:line="252" w:lineRule="auto"/>
         <w:ind w:left="100" w:right="131"/>
         <w:jc w:val="both"/>
@@ -15723,7 +15729,7 @@
     </w:p>
     <w:p>
       <w:pPr>
-        <w:pStyle w:val="BodyText"/>
+        <w:pStyle w:val="Textoindependiente"/>
         <w:spacing w:before="156" w:line="249" w:lineRule="auto"/>
         <w:ind w:left="100" w:right="130"/>
         <w:jc w:val="both"/>
@@ -15818,7 +15824,7 @@
     </w:p>
     <w:p>
       <w:pPr>
-        <w:pStyle w:val="BodyText"/>
+        <w:pStyle w:val="Textoindependiente"/>
         <w:spacing w:before="162" w:line="249" w:lineRule="auto"/>
         <w:ind w:left="100" w:right="126"/>
         <w:jc w:val="both"/>
@@ -15901,7 +15907,7 @@
     </w:p>
     <w:p>
       <w:pPr>
-        <w:pStyle w:val="BodyText"/>
+        <w:pStyle w:val="Textoindependiente"/>
         <w:spacing w:before="158" w:line="249" w:lineRule="auto"/>
         <w:ind w:left="100" w:right="129"/>
         <w:jc w:val="both"/>
@@ -15972,7 +15978,7 @@
     </w:p>
     <w:p>
       <w:pPr>
-        <w:pStyle w:val="BodyText"/>
+        <w:pStyle w:val="Textoindependiente"/>
         <w:spacing w:before="160" w:line="249" w:lineRule="auto"/>
         <w:ind w:left="100" w:right="129"/>
         <w:jc w:val="both"/>
@@ -16192,7 +16198,7 @@
     </w:p>
     <w:p>
       <w:pPr>
-        <w:pStyle w:val="Heading1"/>
+        <w:pStyle w:val="Ttulo1"/>
         <w:numPr>
           <w:ilvl w:val="0"/>
           <w:numId w:val="6"/>
@@ -16230,7 +16236,7 @@
     </w:p>
     <w:p>
       <w:pPr>
-        <w:pStyle w:val="BodyText"/>
+        <w:pStyle w:val="Textoindependiente"/>
         <w:spacing w:before="10"/>
         <w:rPr>
           <w:b/>
@@ -16240,7 +16246,7 @@
     </w:p>
     <w:p>
       <w:pPr>
-        <w:pStyle w:val="ListParagraph"/>
+        <w:pStyle w:val="Prrafodelista"/>
         <w:numPr>
           <w:ilvl w:val="0"/>
           <w:numId w:val="1"/>
@@ -16907,7 +16913,7 @@
     </w:p>
     <w:p>
       <w:pPr>
-        <w:pStyle w:val="ListParagraph"/>
+        <w:pStyle w:val="Prrafodelista"/>
         <w:numPr>
           <w:ilvl w:val="0"/>
           <w:numId w:val="1"/>
@@ -17172,7 +17178,7 @@
     </w:p>
     <w:p>
       <w:pPr>
-        <w:pStyle w:val="ListParagraph"/>
+        <w:pStyle w:val="Prrafodelista"/>
         <w:numPr>
           <w:ilvl w:val="0"/>
           <w:numId w:val="1"/>
@@ -17558,7 +17564,7 @@
     </w:p>
     <w:p>
       <w:pPr>
-        <w:pStyle w:val="BodyText"/>
+        <w:pStyle w:val="Textoindependiente"/>
         <w:spacing w:before="10"/>
         <w:rPr>
           <w:b/>
@@ -17568,7 +17574,7 @@
     </w:p>
     <w:p>
       <w:pPr>
-        <w:pStyle w:val="BodyText"/>
+        <w:pStyle w:val="Textoindependiente"/>
         <w:spacing w:line="249" w:lineRule="auto"/>
         <w:ind w:left="100" w:right="131"/>
         <w:jc w:val="both"/>
@@ -17840,7 +17846,7 @@
     </w:p>
     <w:p>
       <w:pPr>
-        <w:pStyle w:val="BodyText"/>
+        <w:pStyle w:val="Textoindependiente"/>
         <w:rPr>
           <w:sz w:val="26"/>
         </w:rPr>
@@ -17848,7 +17854,7 @@
     </w:p>
     <w:p>
       <w:pPr>
-        <w:pStyle w:val="BodyText"/>
+        <w:pStyle w:val="Textoindependiente"/>
         <w:spacing w:before="10"/>
         <w:rPr>
           <w:sz w:val="26"/>
@@ -17857,7 +17863,7 @@
     </w:p>
     <w:p>
       <w:pPr>
-        <w:pStyle w:val="BodyText"/>
+        <w:pStyle w:val="Textoindependiente"/>
         <w:spacing w:line="249" w:lineRule="auto"/>
         <w:ind w:left="100" w:right="128"/>
         <w:jc w:val="both"/>
@@ -18054,7 +18060,7 @@
     </w:p>
     <w:p>
       <w:pPr>
-        <w:pStyle w:val="BodyText"/>
+        <w:pStyle w:val="Textoindependiente"/>
         <w:rPr>
           <w:sz w:val="26"/>
         </w:rPr>
@@ -18062,7 +18068,7 @@
     </w:p>
     <w:p>
       <w:pPr>
-        <w:pStyle w:val="BodyText"/>
+        <w:pStyle w:val="Textoindependiente"/>
         <w:spacing w:before="4"/>
         <w:rPr>
           <w:sz w:val="27"/>
@@ -18071,7 +18077,7 @@
     </w:p>
     <w:p>
       <w:pPr>
-        <w:pStyle w:val="BodyText"/>
+        <w:pStyle w:val="Textoindependiente"/>
         <w:spacing w:before="1" w:line="249" w:lineRule="auto"/>
         <w:ind w:left="100" w:right="129"/>
         <w:jc w:val="both"/>
@@ -18322,7 +18328,7 @@
     </w:p>
     <w:p>
       <w:pPr>
-        <w:pStyle w:val="BodyText"/>
+        <w:pStyle w:val="Textoindependiente"/>
         <w:rPr>
           <w:sz w:val="26"/>
         </w:rPr>
@@ -18330,7 +18336,7 @@
     </w:p>
     <w:p>
       <w:pPr>
-        <w:pStyle w:val="BodyText"/>
+        <w:pStyle w:val="Textoindependiente"/>
         <w:spacing w:before="7"/>
         <w:rPr>
           <w:sz w:val="26"/>
@@ -18339,7 +18345,7 @@
     </w:p>
     <w:p>
       <w:pPr>
-        <w:pStyle w:val="BodyText"/>
+        <w:pStyle w:val="Textoindependiente"/>
         <w:spacing w:line="249" w:lineRule="auto"/>
         <w:ind w:left="100" w:right="128"/>
         <w:jc w:val="both"/>
@@ -18536,7 +18542,7 @@
     </w:p>
     <w:p>
       <w:pPr>
-        <w:pStyle w:val="BodyText"/>
+        <w:pStyle w:val="Textoindependiente"/>
         <w:rPr>
           <w:sz w:val="26"/>
         </w:rPr>
@@ -18544,7 +18550,7 @@
     </w:p>
     <w:p>
       <w:pPr>
-        <w:pStyle w:val="BodyText"/>
+        <w:pStyle w:val="Textoindependiente"/>
         <w:spacing w:before="1"/>
         <w:rPr>
           <w:sz w:val="27"/>
@@ -18553,7 +18559,7 @@
     </w:p>
     <w:p>
       <w:pPr>
-        <w:pStyle w:val="BodyText"/>
+        <w:pStyle w:val="Textoindependiente"/>
         <w:spacing w:line="249" w:lineRule="auto"/>
         <w:ind w:left="100" w:right="128"/>
         <w:jc w:val="both"/>
@@ -18749,6 +18755,33 @@
       </w:r>
       <w:r>
         <w:t>sus empleados.</w:t>
+      </w:r>
+    </w:p>
+    <w:p>
+      <w:pPr>
+        <w:pStyle w:val="Textoindependiente"/>
+        <w:spacing w:line="249" w:lineRule="auto"/>
+        <w:ind w:left="100" w:right="128"/>
+        <w:jc w:val="both"/>
+      </w:pPr>
+    </w:p>
+    <w:p>
+      <w:pPr>
+        <w:pStyle w:val="Textoindependiente"/>
+        <w:spacing w:line="249" w:lineRule="auto"/>
+        <w:ind w:left="100" w:right="128"/>
+        <w:jc w:val="both"/>
+      </w:pPr>
+    </w:p>
+    <w:p>
+      <w:pPr>
+        <w:pStyle w:val="Textoindependiente"/>
+        <w:spacing w:line="249" w:lineRule="auto"/>
+        <w:ind w:left="100" w:right="128"/>
+        <w:jc w:val="both"/>
+      </w:pPr>
+      <w:r>
+        <w:t>El enunciado de este problema es original</w:t>
       </w:r>
     </w:p>
     <w:sectPr>
@@ -18783,7 +18816,7 @@
 <w:ftr xmlns:wpc="http://schemas.microsoft.com/office/word/2010/wordprocessingCanvas" xmlns:cx="http://schemas.microsoft.com/office/drawing/2014/chartex" xmlns:cx1="http://schemas.microsoft.com/office/drawing/2015/9/8/chartex" xmlns:cx2="http://schemas.microsoft.com/office/drawing/2015/10/21/chartex" xmlns:cx3="http://schemas.microsoft.com/office/drawing/2016/5/9/chartex" xmlns:cx4="http://schemas.microsoft.com/office/drawing/2016/5/10/chartex" xmlns:cx5="http://schemas.microsoft.com/office/drawing/2016/5/11/chartex" xmlns:cx6="http://schemas.microsoft.com/office/drawing/2016/5/12/chartex" xmlns:cx7="http://schemas.microsoft.com/office/drawing/2016/5/13/chartex" xmlns:cx8="http://schemas.microsoft.com/office/drawing/2016/5/14/chartex" xmlns:mc="http://schemas.openxmlformats.org/markup-compatibility/2006" xmlns:aink="http://schemas.microsoft.com/office/drawing/2016/ink" xmlns:am3d="http://schemas.microsoft.com/office/drawing/2017/model3d" xmlns:o="urn:schemas-microsoft-com:office:office" xmlns:oel="http://schemas.microsoft.com/office/2019/extlst" xmlns:r="http://schemas.openxmlformats.org/officeDocument/2006/relationships" xmlns:m="http://schemas.openxmlformats.org/officeDocument/2006/math" xmlns:v="urn:schemas-microsoft-com:vml" xmlns:wp14="http://schemas.microsoft.com/office/word/2010/wordprocessingDrawing" xmlns:wp="http://schemas.openxmlformats.org/drawingml/2006/wordprocessingDrawing" xmlns:w10="urn:schemas-microsoft-com:office:word" xmlns:w="http://schemas.openxmlformats.org/wordprocessingml/2006/main" xmlns:w14="http://schemas.microsoft.com/office/word/2010/wordml" xmlns:w15="http://schemas.microsoft.com/office/word/2012/wordml" xmlns:w16cex="http://schemas.microsoft.com/office/word/2018/wordml/cex" xmlns:w16cid="http://schemas.microsoft.com/office/word/2016/wordml/cid" xmlns:w16="http://schemas.microsoft.com/office/word/2018/wordml" xmlns:w16du="http://schemas.microsoft.com/office/word/2023/wordml/word16du" xmlns:w16sdtdh="http://schemas.microsoft.com/office/word/2020/wordml/sdtdatahash" xmlns:w16se="http://schemas.microsoft.com/office/word/2015/wordml/symex" xmlns:wpg="http://schemas.microsoft.com/office/word/2010/wordprocessingGroup" xmlns:wpi="http://schemas.microsoft.com/office/word/2010/wordprocessingInk" xmlns:wne="http://schemas.microsoft.com/office/word/2006/wordml" xmlns:wps="http://schemas.microsoft.com/office/word/2010/wordprocessingShape" mc:Ignorable="w14 w15 w16se w16cid w16 w16cex w16sdtdh w16du wp14">
   <w:p>
     <w:pPr>
-      <w:pStyle w:val="BodyText"/>
+      <w:pStyle w:val="Textoindependiente"/>
       <w:spacing w:line="14" w:lineRule="auto"/>
       <w:rPr>
         <w:sz w:val="20"/>
@@ -18858,7 +18891,7 @@
 <w:hdr xmlns:wpc="http://schemas.microsoft.com/office/word/2010/wordprocessingCanvas" xmlns:cx="http://schemas.microsoft.com/office/drawing/2014/chartex" xmlns:cx1="http://schemas.microsoft.com/office/drawing/2015/9/8/chartex" xmlns:cx2="http://schemas.microsoft.com/office/drawing/2015/10/21/chartex" xmlns:cx3="http://schemas.microsoft.com/office/drawing/2016/5/9/chartex" xmlns:cx4="http://schemas.microsoft.com/office/drawing/2016/5/10/chartex" xmlns:cx5="http://schemas.microsoft.com/office/drawing/2016/5/11/chartex" xmlns:cx6="http://schemas.microsoft.com/office/drawing/2016/5/12/chartex" xmlns:cx7="http://schemas.microsoft.com/office/drawing/2016/5/13/chartex" xmlns:cx8="http://schemas.microsoft.com/office/drawing/2016/5/14/chartex" xmlns:mc="http://schemas.openxmlformats.org/markup-compatibility/2006" xmlns:aink="http://schemas.microsoft.com/office/drawing/2016/ink" xmlns:am3d="http://schemas.microsoft.com/office/drawing/2017/model3d" xmlns:o="urn:schemas-microsoft-com:office:office" xmlns:oel="http://schemas.microsoft.com/office/2019/extlst" xmlns:r="http://schemas.openxmlformats.org/officeDocument/2006/relationships" xmlns:m="http://schemas.openxmlformats.org/officeDocument/2006/math" xmlns:v="urn:schemas-microsoft-com:vml" xmlns:wp14="http://schemas.microsoft.com/office/word/2010/wordprocessingDrawing" xmlns:wp="http://schemas.openxmlformats.org/drawingml/2006/wordprocessingDrawing" xmlns:w10="urn:schemas-microsoft-com:office:word" xmlns:w="http://schemas.openxmlformats.org/wordprocessingml/2006/main" xmlns:w14="http://schemas.microsoft.com/office/word/2010/wordml" xmlns:w15="http://schemas.microsoft.com/office/word/2012/wordml" xmlns:w16cex="http://schemas.microsoft.com/office/word/2018/wordml/cex" xmlns:w16cid="http://schemas.microsoft.com/office/word/2016/wordml/cid" xmlns:w16="http://schemas.microsoft.com/office/word/2018/wordml" xmlns:w16du="http://schemas.microsoft.com/office/word/2023/wordml/word16du" xmlns:w16sdtdh="http://schemas.microsoft.com/office/word/2020/wordml/sdtdatahash" xmlns:w16se="http://schemas.microsoft.com/office/word/2015/wordml/symex" xmlns:wpg="http://schemas.microsoft.com/office/word/2010/wordprocessingGroup" xmlns:wpi="http://schemas.microsoft.com/office/word/2010/wordprocessingInk" xmlns:wne="http://schemas.microsoft.com/office/word/2006/wordml" xmlns:wps="http://schemas.microsoft.com/office/word/2010/wordprocessingShape" mc:Ignorable="w14 w15 w16se w16cid w16 w16cex w16sdtdh w16du wp14">
   <w:p>
     <w:pPr>
-      <w:pStyle w:val="BodyText"/>
+      <w:pStyle w:val="Textoindependiente"/>
       <w:spacing w:line="14" w:lineRule="auto"/>
       <w:rPr>
         <w:sz w:val="20"/>
@@ -20630,7 +20663,7 @@
       <w:lang w:val="es-ES"/>
     </w:rPr>
   </w:style>
-  <w:style w:type="paragraph" w:styleId="Heading1">
+  <w:style w:type="paragraph" w:styleId="Ttulo1">
     <w:name w:val="heading 1"/>
     <w:basedOn w:val="Normal"/>
     <w:uiPriority w:val="9"/>
@@ -20647,7 +20680,7 @@
       <w:szCs w:val="36"/>
     </w:rPr>
   </w:style>
-  <w:style w:type="paragraph" w:styleId="Heading2">
+  <w:style w:type="paragraph" w:styleId="Ttulo2">
     <w:name w:val="heading 2"/>
     <w:basedOn w:val="Normal"/>
     <w:uiPriority w:val="9"/>
@@ -20664,7 +20697,7 @@
       <w:szCs w:val="28"/>
     </w:rPr>
   </w:style>
-  <w:style w:type="paragraph" w:styleId="Heading3">
+  <w:style w:type="paragraph" w:styleId="Ttulo3">
     <w:name w:val="heading 3"/>
     <w:basedOn w:val="Normal"/>
     <w:uiPriority w:val="9"/>
@@ -20681,7 +20714,7 @@
       <w:szCs w:val="26"/>
     </w:rPr>
   </w:style>
-  <w:style w:type="paragraph" w:styleId="Heading4">
+  <w:style w:type="paragraph" w:styleId="Ttulo4">
     <w:name w:val="heading 4"/>
     <w:basedOn w:val="Normal"/>
     <w:uiPriority w:val="9"/>
@@ -20698,13 +20731,13 @@
       <w:szCs w:val="24"/>
     </w:rPr>
   </w:style>
-  <w:style w:type="character" w:default="1" w:styleId="DefaultParagraphFont">
+  <w:style w:type="character" w:default="1" w:styleId="Fuentedeprrafopredeter">
     <w:name w:val="Default Paragraph Font"/>
     <w:uiPriority w:val="1"/>
     <w:semiHidden/>
     <w:unhideWhenUsed/>
   </w:style>
-  <w:style w:type="table" w:default="1" w:styleId="TableNormal">
+  <w:style w:type="table" w:default="1" w:styleId="Tablanormal">
     <w:name w:val="Normal Table"/>
     <w:uiPriority w:val="99"/>
     <w:semiHidden/>
@@ -20719,13 +20752,13 @@
       </w:tblCellMar>
     </w:tblPr>
   </w:style>
-  <w:style w:type="numbering" w:default="1" w:styleId="NoList">
+  <w:style w:type="numbering" w:default="1" w:styleId="Sinlista">
     <w:name w:val="No List"/>
     <w:uiPriority w:val="99"/>
     <w:semiHidden/>
     <w:unhideWhenUsed/>
   </w:style>
-  <w:style w:type="paragraph" w:styleId="TOC1">
+  <w:style w:type="paragraph" w:styleId="TDC1">
     <w:name w:val="toc 1"/>
     <w:basedOn w:val="Normal"/>
     <w:uiPriority w:val="1"/>
@@ -20738,7 +20771,7 @@
       <w:rFonts w:ascii="Calibri" w:eastAsia="Calibri" w:hAnsi="Calibri" w:cs="Calibri"/>
     </w:rPr>
   </w:style>
-  <w:style w:type="paragraph" w:styleId="TOC2">
+  <w:style w:type="paragraph" w:styleId="TDC2">
     <w:name w:val="toc 2"/>
     <w:basedOn w:val="Normal"/>
     <w:uiPriority w:val="1"/>
@@ -20751,7 +20784,7 @@
       <w:rFonts w:ascii="Calibri" w:eastAsia="Calibri" w:hAnsi="Calibri" w:cs="Calibri"/>
     </w:rPr>
   </w:style>
-  <w:style w:type="paragraph" w:styleId="BodyText">
+  <w:style w:type="paragraph" w:styleId="Textoindependiente">
     <w:name w:val="Body Text"/>
     <w:basedOn w:val="Normal"/>
     <w:uiPriority w:val="1"/>
@@ -20761,7 +20794,7 @@
       <w:szCs w:val="24"/>
     </w:rPr>
   </w:style>
-  <w:style w:type="paragraph" w:styleId="ListParagraph">
+  <w:style w:type="paragraph" w:styleId="Prrafodelista">
     <w:name w:val="List Paragraph"/>
     <w:basedOn w:val="Normal"/>
     <w:uiPriority w:val="1"/>

</xml_diff>